<commit_message>
analysis of part a
</commit_message>
<xml_diff>
--- a/Analysis.docx
+++ b/Analysis.docx
@@ -372,8 +372,6 @@
       <w:pPr>
         <w:rPr>
           <w:rFonts w:cstheme="minorHAnsi"/>
-          <w:sz w:val="24"/>
-          <w:szCs w:val="24"/>
           <w:lang w:val="en-US"/>
         </w:rPr>
       </w:pPr>
@@ -418,7 +416,7 @@
                     </pic:cNvPicPr>
                   </pic:nvPicPr>
                   <pic:blipFill>
-                    <a:blip r:embed="rId5">
+                    <a:blip r:embed="rId6">
                       <a:extLst>
                         <a:ext uri="{28A0092B-C50C-407E-A947-70E740481C1C}">
                           <a14:useLocalDpi xmlns:a14="http://schemas.microsoft.com/office/drawing/2010/main" val="0"/>
@@ -464,6 +462,55 @@
           <w:lang w:val="en-US"/>
         </w:rPr>
       </w:pPr>
+    </w:p>
+    <w:p>
+      <w:pPr>
+        <w:rPr>
+          <w:rFonts w:cstheme="minorHAnsi"/>
+          <w:lang w:val="en-US"/>
+        </w:rPr>
+      </w:pPr>
+      <w:r>
+        <w:rPr>
+          <w:rFonts w:cstheme="minorHAnsi"/>
+          <w:lang w:val="en-US"/>
+        </w:rPr>
+        <w:t xml:space="preserve">Here is the </w:t>
+      </w:r>
+      <w:proofErr w:type="spellStart"/>
+      <w:r>
+        <w:rPr>
+          <w:rFonts w:cstheme="minorHAnsi"/>
+          <w:lang w:val="en-US"/>
+        </w:rPr>
+        <w:t>Kohonen</w:t>
+      </w:r>
+      <w:proofErr w:type="spellEnd"/>
+      <w:r>
+        <w:rPr>
+          <w:rFonts w:cstheme="minorHAnsi"/>
+          <w:lang w:val="en-US"/>
+        </w:rPr>
+        <w:t xml:space="preserve"> algorithm implementation. </w:t>
+      </w:r>
+    </w:p>
+    <w:p>
+      <w:pPr>
+        <w:rPr>
+          <w:rFonts w:cstheme="minorHAnsi"/>
+          <w:sz w:val="24"/>
+          <w:szCs w:val="24"/>
+          <w:lang w:val="en-US"/>
+        </w:rPr>
+      </w:pPr>
+    </w:p>
+    <w:p>
+      <w:pPr>
+        <w:rPr>
+          <w:rFonts w:cstheme="minorHAnsi"/>
+          <w:lang w:val="en-US"/>
+        </w:rPr>
+      </w:pPr>
       <w:r>
         <w:rPr>
           <w:rFonts w:cstheme="minorHAnsi"/>
@@ -556,38 +603,21 @@
       </w:pPr>
       <w:r>
         <w:rPr>
-          <w:rFonts w:cstheme="minorHAnsi"/>
-          <w:lang w:val="en-US"/>
-        </w:rPr>
-        <w:t>Uniform distribution:</w:t>
-      </w:r>
-    </w:p>
-    <w:p>
-      <w:pPr>
-        <w:pStyle w:val="ListParagraph"/>
-        <w:ind w:left="1080"/>
-        <w:rPr>
-          <w:rFonts w:cstheme="minorHAnsi"/>
-          <w:lang w:val="en-US"/>
-        </w:rPr>
-      </w:pPr>
-      <w:r>
-        <w:rPr>
           <w:rFonts w:asciiTheme="majorBidi" w:hAnsiTheme="majorBidi" w:cstheme="majorBidi"/>
           <w:noProof/>
           <w:lang w:val="en-US"/>
         </w:rPr>
         <w:drawing>
-          <wp:anchor distT="0" distB="0" distL="114300" distR="114300" simplePos="0" relativeHeight="251660288" behindDoc="0" locked="0" layoutInCell="1" allowOverlap="1" wp14:anchorId="741A9029" wp14:editId="5C549CFC">
+          <wp:anchor distT="0" distB="0" distL="114300" distR="114300" simplePos="0" relativeHeight="251660288" behindDoc="0" locked="0" layoutInCell="1" allowOverlap="1" wp14:anchorId="741A9029" wp14:editId="0B6701BD">
             <wp:simplePos x="0" y="0"/>
             <wp:positionH relativeFrom="column">
-              <wp:posOffset>3172460</wp:posOffset>
+              <wp:posOffset>3171825</wp:posOffset>
             </wp:positionH>
             <wp:positionV relativeFrom="paragraph">
-              <wp:posOffset>10795</wp:posOffset>
+              <wp:posOffset>191135</wp:posOffset>
             </wp:positionV>
-            <wp:extent cx="2662555" cy="4305300"/>
-            <wp:effectExtent l="0" t="0" r="4445" b="0"/>
+            <wp:extent cx="2371725" cy="3834765"/>
+            <wp:effectExtent l="0" t="0" r="9525" b="0"/>
             <wp:wrapSquare wrapText="bothSides"/>
             <wp:docPr id="625754458" name="Picture 3"/>
             <wp:cNvGraphicFramePr>
@@ -603,7 +633,7 @@
                     </pic:cNvPicPr>
                   </pic:nvPicPr>
                   <pic:blipFill>
-                    <a:blip r:embed="rId6">
+                    <a:blip r:embed="rId7">
                       <a:extLst>
                         <a:ext uri="{28A0092B-C50C-407E-A947-70E740481C1C}">
                           <a14:useLocalDpi xmlns:a14="http://schemas.microsoft.com/office/drawing/2010/main" val="0"/>
@@ -618,7 +648,7 @@
                   <pic:spPr bwMode="auto">
                     <a:xfrm>
                       <a:off x="0" y="0"/>
-                      <a:ext cx="2662555" cy="4305300"/>
+                      <a:ext cx="2371725" cy="3834765"/>
                     </a:xfrm>
                     <a:prstGeom prst="rect">
                       <a:avLst/>
@@ -647,16 +677,16 @@
           <w:lang w:val="en-US"/>
         </w:rPr>
         <w:drawing>
-          <wp:anchor distT="0" distB="0" distL="114300" distR="114300" simplePos="0" relativeHeight="251659264" behindDoc="0" locked="0" layoutInCell="1" allowOverlap="1" wp14:anchorId="50E4E8C0" wp14:editId="53972EAA">
+          <wp:anchor distT="0" distB="0" distL="114300" distR="114300" simplePos="0" relativeHeight="251659264" behindDoc="0" locked="0" layoutInCell="1" allowOverlap="1" wp14:anchorId="50E4E8C0" wp14:editId="4D24041A">
             <wp:simplePos x="0" y="0"/>
             <wp:positionH relativeFrom="column">
-              <wp:posOffset>368300</wp:posOffset>
+              <wp:posOffset>371475</wp:posOffset>
             </wp:positionH>
             <wp:positionV relativeFrom="paragraph">
-              <wp:posOffset>4445</wp:posOffset>
+              <wp:posOffset>191135</wp:posOffset>
             </wp:positionV>
-            <wp:extent cx="2628900" cy="4298950"/>
-            <wp:effectExtent l="0" t="0" r="0" b="6350"/>
+            <wp:extent cx="2371725" cy="3877945"/>
+            <wp:effectExtent l="0" t="0" r="9525" b="8255"/>
             <wp:wrapSquare wrapText="bothSides"/>
             <wp:docPr id="1454117681" name="Picture 2"/>
             <wp:cNvGraphicFramePr>
@@ -672,7 +702,7 @@
                     </pic:cNvPicPr>
                   </pic:nvPicPr>
                   <pic:blipFill>
-                    <a:blip r:embed="rId7">
+                    <a:blip r:embed="rId8">
                       <a:extLst>
                         <a:ext uri="{28A0092B-C50C-407E-A947-70E740481C1C}">
                           <a14:useLocalDpi xmlns:a14="http://schemas.microsoft.com/office/drawing/2010/main" val="0"/>
@@ -687,7 +717,7 @@
                   <pic:spPr bwMode="auto">
                     <a:xfrm>
                       <a:off x="0" y="0"/>
-                      <a:ext cx="2628900" cy="4298950"/>
+                      <a:ext cx="2371725" cy="3877945"/>
                     </a:xfrm>
                     <a:prstGeom prst="rect">
                       <a:avLst/>
@@ -709,68 +739,38 @@
           </wp:anchor>
         </w:drawing>
       </w:r>
-    </w:p>
-    <w:p>
-      <w:pPr>
-        <w:rPr>
-          <w:rFonts w:cstheme="minorHAnsi"/>
-          <w:lang w:val="en-US"/>
-        </w:rPr>
-      </w:pPr>
-      <w:r>
-        <w:rPr>
-          <w:rFonts w:cstheme="minorHAnsi"/>
-          <w:lang w:val="en-US"/>
-        </w:rPr>
-        <w:t>We can see here that the top of each figure represents 20 neurons and the bottom of it is 200</w:t>
-      </w:r>
-      <w:r>
-        <w:rPr>
-          <w:rFonts w:cstheme="minorHAnsi"/>
-          <w:lang w:val="en-US"/>
-        </w:rPr>
-        <w:t xml:space="preserve"> but the difference is in the number of epochs, and as the number of it grow up, the accuracy of the clusters is better, the neurons adapt themselves to the input data.</w:t>
-      </w:r>
-    </w:p>
-    <w:p>
-      <w:pPr>
-        <w:rPr>
-          <w:rFonts w:cstheme="minorHAnsi"/>
-          <w:sz w:val="24"/>
-          <w:szCs w:val="24"/>
-          <w:lang w:val="en-US"/>
-        </w:rPr>
-      </w:pPr>
-    </w:p>
-    <w:p>
-      <w:pPr>
-        <w:rPr>
-          <w:rFonts w:cstheme="minorHAnsi"/>
-          <w:sz w:val="24"/>
-          <w:szCs w:val="24"/>
-          <w:lang w:val="en-US"/>
-        </w:rPr>
-      </w:pPr>
-    </w:p>
-    <w:p>
-      <w:pPr>
-        <w:rPr>
-          <w:rFonts w:cstheme="minorHAnsi"/>
-          <w:sz w:val="24"/>
-          <w:szCs w:val="24"/>
-          <w:lang w:val="en-US"/>
-        </w:rPr>
-      </w:pPr>
-    </w:p>
-    <w:p>
-      <w:pPr>
-        <w:rPr>
-          <w:rFonts w:cstheme="minorHAnsi"/>
-          <w:sz w:val="24"/>
-          <w:szCs w:val="24"/>
-          <w:lang w:val="en-US"/>
-        </w:rPr>
-      </w:pPr>
+      <w:r>
+        <w:rPr>
+          <w:rFonts w:cstheme="minorHAnsi"/>
+          <w:lang w:val="en-US"/>
+        </w:rPr>
+        <w:t>Uniform distribution:</w:t>
+      </w:r>
+    </w:p>
+    <w:p>
+      <w:pPr>
+        <w:pStyle w:val="ListParagraph"/>
+        <w:ind w:left="1080"/>
+        <w:rPr>
+          <w:rFonts w:cstheme="minorHAnsi"/>
+          <w:lang w:val="en-US"/>
+        </w:rPr>
+      </w:pPr>
+    </w:p>
+    <w:p>
+      <w:pPr>
+        <w:rPr>
+          <w:rFonts w:cstheme="minorHAnsi"/>
+          <w:lang w:val="en-US"/>
+        </w:rPr>
+      </w:pPr>
+      <w:r>
+        <w:rPr>
+          <w:rFonts w:cstheme="minorHAnsi"/>
+          <w:lang w:val="en-US"/>
+        </w:rPr>
+        <w:t>We can see here that the top of each figure represents 20 neurons and the bottom of it is 200 but the difference is in the number of epochs, and as the number of it grow up, the accuracy of the clusters is better, the neurons adapt themselves to the input data.</w:t>
+      </w:r>
     </w:p>
     <w:p>
       <w:pPr>
@@ -868,7 +868,7 @@
                     </pic:cNvPicPr>
                   </pic:nvPicPr>
                   <pic:blipFill>
-                    <a:blip r:embed="rId8">
+                    <a:blip r:embed="rId9">
                       <a:extLst>
                         <a:ext uri="{28A0092B-C50C-407E-A947-70E740481C1C}">
                           <a14:useLocalDpi xmlns:a14="http://schemas.microsoft.com/office/drawing/2010/main" val="0"/>
@@ -936,7 +936,7 @@
                     </pic:cNvPicPr>
                   </pic:nvPicPr>
                   <pic:blipFill>
-                    <a:blip r:embed="rId9">
+                    <a:blip r:embed="rId10">
                       <a:extLst>
                         <a:ext uri="{28A0092B-C50C-407E-A947-70E740481C1C}">
                           <a14:useLocalDpi xmlns:a14="http://schemas.microsoft.com/office/drawing/2010/main" val="0"/>
@@ -1112,38 +1112,23 @@
       </w:pPr>
       <w:r>
         <w:rPr>
+          <w:noProof/>
           <w:lang w:val="en-US"/>
         </w:rPr>
         <w:lastRenderedPageBreak/>
-        <w:t xml:space="preserve">Geometric distribution: </w:t>
-      </w:r>
-    </w:p>
-    <w:p>
-      <w:pPr>
-        <w:pStyle w:val="ListParagraph"/>
-        <w:ind w:left="1080"/>
-        <w:rPr>
-          <w:lang w:val="en-US"/>
-        </w:rPr>
-      </w:pPr>
-      <w:r>
-        <w:rPr>
-          <w:noProof/>
-          <w:lang w:val="en-US"/>
-        </w:rPr>
         <w:drawing>
-          <wp:anchor distT="0" distB="0" distL="114300" distR="114300" simplePos="0" relativeHeight="251663360" behindDoc="0" locked="0" layoutInCell="1" allowOverlap="1" wp14:anchorId="3581263B" wp14:editId="3B2DB4AA">
+          <wp:anchor distT="0" distB="0" distL="114300" distR="114300" simplePos="0" relativeHeight="251668480" behindDoc="0" locked="0" layoutInCell="1" allowOverlap="1" wp14:anchorId="7168E347" wp14:editId="5FE37388">
             <wp:simplePos x="0" y="0"/>
-            <wp:positionH relativeFrom="page">
-              <wp:posOffset>3970655</wp:posOffset>
+            <wp:positionH relativeFrom="column">
+              <wp:posOffset>-361950</wp:posOffset>
             </wp:positionH>
             <wp:positionV relativeFrom="paragraph">
-              <wp:posOffset>196215</wp:posOffset>
+              <wp:posOffset>295275</wp:posOffset>
             </wp:positionV>
-            <wp:extent cx="3314700" cy="5443855"/>
-            <wp:effectExtent l="0" t="0" r="0" b="4445"/>
+            <wp:extent cx="2800350" cy="3617595"/>
+            <wp:effectExtent l="0" t="0" r="0" b="1905"/>
             <wp:wrapSquare wrapText="bothSides"/>
-            <wp:docPr id="671266647" name="Picture 6"/>
+            <wp:docPr id="778175934" name="Picture 2"/>
             <wp:cNvGraphicFramePr>
               <a:graphicFrameLocks xmlns:a="http://schemas.openxmlformats.org/drawingml/2006/main" noChangeAspect="1"/>
             </wp:cNvGraphicFramePr>
@@ -1151,13 +1136,13 @@
               <a:graphicData uri="http://schemas.openxmlformats.org/drawingml/2006/picture">
                 <pic:pic xmlns:pic="http://schemas.openxmlformats.org/drawingml/2006/picture">
                   <pic:nvPicPr>
-                    <pic:cNvPr id="0" name="Picture 6"/>
+                    <pic:cNvPr id="0" name="Picture 2"/>
                     <pic:cNvPicPr>
                       <a:picLocks noChangeAspect="1" noChangeArrowheads="1"/>
                     </pic:cNvPicPr>
                   </pic:nvPicPr>
                   <pic:blipFill>
-                    <a:blip r:embed="rId10">
+                    <a:blip r:embed="rId11">
                       <a:extLst>
                         <a:ext uri="{28A0092B-C50C-407E-A947-70E740481C1C}">
                           <a14:useLocalDpi xmlns:a14="http://schemas.microsoft.com/office/drawing/2010/main" val="0"/>
@@ -1172,7 +1157,7 @@
                   <pic:spPr bwMode="auto">
                     <a:xfrm>
                       <a:off x="0" y="0"/>
-                      <a:ext cx="3314700" cy="5443855"/>
+                      <a:ext cx="2800350" cy="3617595"/>
                     </a:xfrm>
                     <a:prstGeom prst="rect">
                       <a:avLst/>
@@ -1196,22 +1181,83 @@
       </w:r>
       <w:r>
         <w:rPr>
+          <w:lang w:val="en-US"/>
+        </w:rPr>
+        <w:t xml:space="preserve">Here we </w:t>
+      </w:r>
+      <w:r>
+        <w:rPr>
+          <w:lang w:val="en-US"/>
+        </w:rPr>
+        <w:t>chose,</w:t>
+      </w:r>
+      <w:r>
+        <w:rPr>
+          <w:lang w:val="en-US"/>
+        </w:rPr>
+        <w:t xml:space="preserve"> </w:t>
+      </w:r>
+      <w:proofErr w:type="spellStart"/>
+      <w:r>
+        <w:rPr>
+          <w:lang w:val="en-US"/>
+        </w:rPr>
+        <w:t>Input_data</w:t>
+      </w:r>
+      <w:proofErr w:type="spellEnd"/>
+      <w:r>
+        <w:rPr>
+          <w:lang w:val="en-US"/>
+        </w:rPr>
+        <w:t xml:space="preserve"> = </w:t>
+      </w:r>
+      <w:proofErr w:type="spellStart"/>
+      <w:proofErr w:type="gramStart"/>
+      <w:r>
+        <w:rPr>
+          <w:lang w:val="en-US"/>
+        </w:rPr>
+        <w:t>np.column</w:t>
+      </w:r>
+      <w:proofErr w:type="gramEnd"/>
+      <w:r>
+        <w:rPr>
+          <w:lang w:val="en-US"/>
+        </w:rPr>
+        <w:t>_stack</w:t>
+      </w:r>
+      <w:proofErr w:type="spellEnd"/>
+      <w:r>
+        <w:rPr>
+          <w:lang w:val="en-US"/>
+        </w:rPr>
+        <w:t>((x, y**2))</w:t>
+      </w:r>
+    </w:p>
+    <w:p>
+      <w:pPr>
+        <w:rPr>
+          <w:lang w:val="en-US"/>
+        </w:rPr>
+      </w:pPr>
+      <w:r>
+        <w:rPr>
           <w:noProof/>
           <w:lang w:val="en-US"/>
         </w:rPr>
         <w:drawing>
-          <wp:anchor distT="0" distB="0" distL="114300" distR="114300" simplePos="0" relativeHeight="251664384" behindDoc="0" locked="0" layoutInCell="1" allowOverlap="1" wp14:anchorId="379644C8" wp14:editId="66569CF9">
+          <wp:anchor distT="0" distB="0" distL="114300" distR="114300" simplePos="0" relativeHeight="251667456" behindDoc="0" locked="0" layoutInCell="1" allowOverlap="1" wp14:anchorId="204C4041" wp14:editId="4B2834A1">
             <wp:simplePos x="0" y="0"/>
-            <wp:positionH relativeFrom="column">
-              <wp:posOffset>-352637</wp:posOffset>
+            <wp:positionH relativeFrom="margin">
+              <wp:posOffset>2924175</wp:posOffset>
             </wp:positionH>
             <wp:positionV relativeFrom="paragraph">
-              <wp:posOffset>194521</wp:posOffset>
+              <wp:posOffset>9525</wp:posOffset>
             </wp:positionV>
-            <wp:extent cx="3349625" cy="5461000"/>
-            <wp:effectExtent l="0" t="0" r="3175" b="6350"/>
+            <wp:extent cx="2810510" cy="3660775"/>
+            <wp:effectExtent l="0" t="0" r="8890" b="0"/>
             <wp:wrapSquare wrapText="bothSides"/>
-            <wp:docPr id="603924235" name="Picture 7"/>
+            <wp:docPr id="1127396155" name="Picture 1"/>
             <wp:cNvGraphicFramePr>
               <a:graphicFrameLocks xmlns:a="http://schemas.openxmlformats.org/drawingml/2006/main" noChangeAspect="1"/>
             </wp:cNvGraphicFramePr>
@@ -1219,7 +1265,197 @@
               <a:graphicData uri="http://schemas.openxmlformats.org/drawingml/2006/picture">
                 <pic:pic xmlns:pic="http://schemas.openxmlformats.org/drawingml/2006/picture">
                   <pic:nvPicPr>
-                    <pic:cNvPr id="0" name="Picture 7"/>
+                    <pic:cNvPr id="0" name="Picture 1"/>
+                    <pic:cNvPicPr>
+                      <a:picLocks noChangeAspect="1" noChangeArrowheads="1"/>
+                    </pic:cNvPicPr>
+                  </pic:nvPicPr>
+                  <pic:blipFill>
+                    <a:blip r:embed="rId12">
+                      <a:extLst>
+                        <a:ext uri="{28A0092B-C50C-407E-A947-70E740481C1C}">
+                          <a14:useLocalDpi xmlns:a14="http://schemas.microsoft.com/office/drawing/2010/main" val="0"/>
+                        </a:ext>
+                      </a:extLst>
+                    </a:blip>
+                    <a:srcRect/>
+                    <a:stretch>
+                      <a:fillRect/>
+                    </a:stretch>
+                  </pic:blipFill>
+                  <pic:spPr bwMode="auto">
+                    <a:xfrm>
+                      <a:off x="0" y="0"/>
+                      <a:ext cx="2810510" cy="3660775"/>
+                    </a:xfrm>
+                    <a:prstGeom prst="rect">
+                      <a:avLst/>
+                    </a:prstGeom>
+                    <a:noFill/>
+                    <a:ln>
+                      <a:noFill/>
+                    </a:ln>
+                  </pic:spPr>
+                </pic:pic>
+              </a:graphicData>
+            </a:graphic>
+            <wp14:sizeRelH relativeFrom="margin">
+              <wp14:pctWidth>0</wp14:pctWidth>
+            </wp14:sizeRelH>
+            <wp14:sizeRelV relativeFrom="margin">
+              <wp14:pctHeight>0</wp14:pctHeight>
+            </wp14:sizeRelV>
+          </wp:anchor>
+        </w:drawing>
+      </w:r>
+    </w:p>
+    <w:p>
+      <w:pPr>
+        <w:pStyle w:val="ListParagraph"/>
+        <w:ind w:left="1080"/>
+        <w:rPr>
+          <w:lang w:val="en-US"/>
+        </w:rPr>
+      </w:pPr>
+    </w:p>
+    <w:p>
+      <w:pPr>
+        <w:pStyle w:val="ListParagraph"/>
+        <w:ind w:left="1080"/>
+        <w:rPr>
+          <w:lang w:val="en-US"/>
+        </w:rPr>
+      </w:pPr>
+    </w:p>
+    <w:p>
+      <w:pPr>
+        <w:pStyle w:val="ListParagraph"/>
+        <w:ind w:left="1080"/>
+        <w:rPr>
+          <w:lang w:val="en-US"/>
+        </w:rPr>
+      </w:pPr>
+    </w:p>
+    <w:p>
+      <w:pPr>
+        <w:pStyle w:val="ListParagraph"/>
+        <w:ind w:left="1080"/>
+        <w:rPr>
+          <w:lang w:val="en-US"/>
+        </w:rPr>
+      </w:pPr>
+    </w:p>
+    <w:p>
+      <w:pPr>
+        <w:pStyle w:val="ListParagraph"/>
+        <w:ind w:left="1080"/>
+        <w:rPr>
+          <w:lang w:val="en-US"/>
+        </w:rPr>
+      </w:pPr>
+    </w:p>
+    <w:p>
+      <w:pPr>
+        <w:pStyle w:val="ListParagraph"/>
+        <w:ind w:left="1080"/>
+        <w:rPr>
+          <w:lang w:val="en-US"/>
+        </w:rPr>
+      </w:pPr>
+    </w:p>
+    <w:p>
+      <w:pPr>
+        <w:rPr>
+          <w:lang w:val="en-US"/>
+        </w:rPr>
+      </w:pPr>
+    </w:p>
+    <w:p>
+      <w:pPr>
+        <w:rPr>
+          <w:lang w:val="en-US"/>
+        </w:rPr>
+      </w:pPr>
+    </w:p>
+    <w:p>
+      <w:pPr>
+        <w:rPr>
+          <w:lang w:val="en-US"/>
+        </w:rPr>
+      </w:pPr>
+    </w:p>
+    <w:p>
+      <w:pPr>
+        <w:rPr>
+          <w:lang w:val="en-US"/>
+        </w:rPr>
+      </w:pPr>
+    </w:p>
+    <w:p>
+      <w:pPr>
+        <w:rPr>
+          <w:lang w:val="en-US"/>
+        </w:rPr>
+      </w:pPr>
+    </w:p>
+    <w:p>
+      <w:pPr>
+        <w:rPr>
+          <w:lang w:val="en-US"/>
+        </w:rPr>
+      </w:pPr>
+    </w:p>
+    <w:p>
+      <w:pPr>
+        <w:rPr>
+          <w:lang w:val="en-US"/>
+        </w:rPr>
+      </w:pPr>
+    </w:p>
+    <w:p>
+      <w:pPr>
+        <w:rPr>
+          <w:lang w:val="en-US"/>
+        </w:rPr>
+      </w:pPr>
+    </w:p>
+    <w:p>
+      <w:pPr>
+        <w:pStyle w:val="ListParagraph"/>
+        <w:numPr>
+          <w:ilvl w:val="0"/>
+          <w:numId w:val="2"/>
+        </w:numPr>
+        <w:rPr>
+          <w:lang w:val="en-US"/>
+        </w:rPr>
+      </w:pPr>
+      <w:r>
+        <w:rPr>
+          <w:noProof/>
+          <w:lang w:val="en-US"/>
+        </w:rPr>
+        <w:drawing>
+          <wp:anchor distT="0" distB="0" distL="114300" distR="114300" simplePos="0" relativeHeight="251669504" behindDoc="0" locked="0" layoutInCell="1" allowOverlap="1" wp14:anchorId="31004190" wp14:editId="2B25CADE">
+            <wp:simplePos x="0" y="0"/>
+            <wp:positionH relativeFrom="margin">
+              <wp:posOffset>-371475</wp:posOffset>
+            </wp:positionH>
+            <wp:positionV relativeFrom="paragraph">
+              <wp:posOffset>395605</wp:posOffset>
+            </wp:positionV>
+            <wp:extent cx="2876550" cy="4312285"/>
+            <wp:effectExtent l="0" t="0" r="0" b="0"/>
+            <wp:wrapSquare wrapText="bothSides"/>
+            <wp:docPr id="1759612761" name="Picture 3"/>
+            <wp:cNvGraphicFramePr>
+              <a:graphicFrameLocks xmlns:a="http://schemas.openxmlformats.org/drawingml/2006/main" noChangeAspect="1"/>
+            </wp:cNvGraphicFramePr>
+            <a:graphic xmlns:a="http://schemas.openxmlformats.org/drawingml/2006/main">
+              <a:graphicData uri="http://schemas.openxmlformats.org/drawingml/2006/picture">
+                <pic:pic xmlns:pic="http://schemas.openxmlformats.org/drawingml/2006/picture">
+                  <pic:nvPicPr>
+                    <pic:cNvPr id="0" name="Picture 3"/>
                     <pic:cNvPicPr>
                       <a:picLocks noChangeAspect="1" noChangeArrowheads="1"/>
                     </pic:cNvPicPr>
@@ -1240,7 +1476,7 @@
                   <pic:spPr bwMode="auto">
                     <a:xfrm>
                       <a:off x="0" y="0"/>
-                      <a:ext cx="3349625" cy="5461000"/>
+                      <a:ext cx="2876550" cy="4312285"/>
                     </a:xfrm>
                     <a:prstGeom prst="rect">
                       <a:avLst/>
@@ -1262,161 +1498,24 @@
           </wp:anchor>
         </w:drawing>
       </w:r>
-    </w:p>
-    <w:p>
-      <w:pPr>
-        <w:pStyle w:val="ListParagraph"/>
-        <w:ind w:left="1080"/>
-        <w:rPr>
-          <w:lang w:val="en-US"/>
-        </w:rPr>
-      </w:pPr>
-    </w:p>
-    <w:p>
-      <w:pPr>
-        <w:rPr>
-          <w:lang w:val="en-US"/>
-        </w:rPr>
-      </w:pPr>
-    </w:p>
-    <w:p>
-      <w:pPr>
-        <w:rPr>
-          <w:lang w:val="en-US"/>
-        </w:rPr>
-      </w:pPr>
-    </w:p>
-    <w:p>
-      <w:pPr>
-        <w:rPr>
-          <w:lang w:val="en-US"/>
-        </w:rPr>
-      </w:pPr>
-    </w:p>
-    <w:p>
-      <w:pPr>
-        <w:rPr>
-          <w:lang w:val="en-US"/>
-        </w:rPr>
-      </w:pPr>
-    </w:p>
-    <w:p>
-      <w:pPr>
-        <w:rPr>
-          <w:lang w:val="en-US"/>
-        </w:rPr>
-      </w:pPr>
-    </w:p>
-    <w:p>
-      <w:pPr>
-        <w:rPr>
-          <w:lang w:val="en-US"/>
-        </w:rPr>
-      </w:pPr>
-    </w:p>
-    <w:p>
-      <w:pPr>
-        <w:rPr>
-          <w:lang w:val="en-US"/>
-        </w:rPr>
-      </w:pPr>
-    </w:p>
-    <w:p>
-      <w:pPr>
-        <w:rPr>
-          <w:lang w:val="en-US"/>
-        </w:rPr>
-      </w:pPr>
-    </w:p>
-    <w:p>
-      <w:pPr>
-        <w:rPr>
-          <w:lang w:val="en-US"/>
-        </w:rPr>
-      </w:pPr>
-    </w:p>
-    <w:p>
-      <w:pPr>
-        <w:rPr>
-          <w:lang w:val="en-US"/>
-        </w:rPr>
-      </w:pPr>
-    </w:p>
-    <w:p>
-      <w:pPr>
-        <w:pStyle w:val="ListParagraph"/>
-        <w:numPr>
-          <w:ilvl w:val="0"/>
-          <w:numId w:val="1"/>
-        </w:numPr>
-        <w:rPr>
-          <w:lang w:val="en-US"/>
-        </w:rPr>
-      </w:pPr>
-      <w:r>
-        <w:rPr>
-          <w:lang w:val="en-US"/>
-        </w:rPr>
-        <w:lastRenderedPageBreak/>
-        <w:t>{(x, y)</w:t>
-      </w:r>
-      <w:r>
-        <w:rPr>
-          <w:lang w:val="en-US"/>
-        </w:rPr>
-        <w:t xml:space="preserve"> </w:t>
-      </w:r>
-      <w:r>
-        <w:rPr>
-          <w:lang w:val="en-US"/>
-        </w:rPr>
-        <w:t>| 4&lt;= x^2 + y^2 &lt;=16}</w:t>
-      </w:r>
-    </w:p>
-    <w:p>
-      <w:pPr>
-        <w:pStyle w:val="ListParagraph"/>
-        <w:numPr>
-          <w:ilvl w:val="0"/>
-          <w:numId w:val="2"/>
-        </w:numPr>
-        <w:rPr>
-          <w:lang w:val="en-US"/>
-        </w:rPr>
-      </w:pPr>
-      <w:r>
-        <w:rPr>
-          <w:lang w:val="en-US"/>
-        </w:rPr>
-        <w:t xml:space="preserve">Uniform distribution </w:t>
-      </w:r>
-    </w:p>
-    <w:p>
-      <w:pPr>
-        <w:pStyle w:val="ListParagraph"/>
-        <w:ind w:left="1080"/>
-        <w:rPr>
-          <w:lang w:val="en-US"/>
-        </w:rPr>
-      </w:pPr>
       <w:r>
         <w:rPr>
           <w:noProof/>
           <w:lang w:val="en-US"/>
         </w:rPr>
         <w:drawing>
-          <wp:anchor distT="0" distB="0" distL="114300" distR="114300" simplePos="0" relativeHeight="251665408" behindDoc="0" locked="0" layoutInCell="1" allowOverlap="1" wp14:anchorId="36166D1D" wp14:editId="44BB79A6">
+          <wp:anchor distT="0" distB="0" distL="114300" distR="114300" simplePos="0" relativeHeight="251670528" behindDoc="0" locked="0" layoutInCell="1" allowOverlap="1" wp14:anchorId="77AD44DB" wp14:editId="7683DBA0">
             <wp:simplePos x="0" y="0"/>
-            <wp:positionH relativeFrom="page">
-              <wp:posOffset>3636645</wp:posOffset>
+            <wp:positionH relativeFrom="margin">
+              <wp:align>right</wp:align>
             </wp:positionH>
             <wp:positionV relativeFrom="paragraph">
-              <wp:posOffset>207222</wp:posOffset>
+              <wp:posOffset>414655</wp:posOffset>
             </wp:positionV>
-            <wp:extent cx="3051810" cy="2446655"/>
+            <wp:extent cx="2953385" cy="4324985"/>
             <wp:effectExtent l="0" t="0" r="0" b="0"/>
             <wp:wrapSquare wrapText="bothSides"/>
-            <wp:docPr id="2125440250" name="Picture 8"/>
+            <wp:docPr id="667658247" name="Picture 4"/>
             <wp:cNvGraphicFramePr>
               <a:graphicFrameLocks xmlns:a="http://schemas.openxmlformats.org/drawingml/2006/main" noChangeAspect="1"/>
             </wp:cNvGraphicFramePr>
@@ -1424,7 +1523,7 @@
               <a:graphicData uri="http://schemas.openxmlformats.org/drawingml/2006/picture">
                 <pic:pic xmlns:pic="http://schemas.openxmlformats.org/drawingml/2006/picture">
                   <pic:nvPicPr>
-                    <pic:cNvPr id="0" name="Picture 8"/>
+                    <pic:cNvPr id="0" name="Picture 4"/>
                     <pic:cNvPicPr>
                       <a:picLocks noChangeAspect="1" noChangeArrowheads="1"/>
                     </pic:cNvPicPr>
@@ -1445,7 +1544,7 @@
                   <pic:spPr bwMode="auto">
                     <a:xfrm>
                       <a:off x="0" y="0"/>
-                      <a:ext cx="3051810" cy="2446655"/>
+                      <a:ext cx="2953385" cy="4324985"/>
                     </a:xfrm>
                     <a:prstGeom prst="rect">
                       <a:avLst/>
@@ -1469,22 +1568,313 @@
       </w:r>
       <w:r>
         <w:rPr>
+          <w:lang w:val="en-US"/>
+        </w:rPr>
+        <w:t xml:space="preserve">Here we chose, </w:t>
+      </w:r>
+      <w:proofErr w:type="spellStart"/>
+      <w:r>
+        <w:rPr>
+          <w:lang w:val="en-US"/>
+        </w:rPr>
+        <w:t>Input_data</w:t>
+      </w:r>
+      <w:proofErr w:type="spellEnd"/>
+      <w:r>
+        <w:rPr>
+          <w:lang w:val="en-US"/>
+        </w:rPr>
+        <w:t xml:space="preserve"> = </w:t>
+      </w:r>
+      <w:proofErr w:type="spellStart"/>
+      <w:proofErr w:type="gramStart"/>
+      <w:r>
+        <w:rPr>
+          <w:lang w:val="en-US"/>
+        </w:rPr>
+        <w:t>np.column</w:t>
+      </w:r>
+      <w:proofErr w:type="gramEnd"/>
+      <w:r>
+        <w:rPr>
+          <w:lang w:val="en-US"/>
+        </w:rPr>
+        <w:t>_stack</w:t>
+      </w:r>
+      <w:proofErr w:type="spellEnd"/>
+      <w:r>
+        <w:rPr>
+          <w:lang w:val="en-US"/>
+        </w:rPr>
+        <w:t>((x</w:t>
+      </w:r>
+      <w:r>
+        <w:rPr>
+          <w:lang w:val="en-US"/>
+        </w:rPr>
+        <w:t>**2</w:t>
+      </w:r>
+      <w:r>
+        <w:rPr>
+          <w:lang w:val="en-US"/>
+        </w:rPr>
+        <w:t>, y))</w:t>
+      </w:r>
+    </w:p>
+    <w:p>
+      <w:pPr>
+        <w:rPr>
+          <w:lang w:val="en-US"/>
+        </w:rPr>
+      </w:pPr>
+    </w:p>
+    <w:p>
+      <w:pPr>
+        <w:rPr>
+          <w:lang w:val="en-US"/>
+        </w:rPr>
+      </w:pPr>
+    </w:p>
+    <w:p>
+      <w:pPr>
+        <w:pBdr>
+          <w:bottom w:val="single" w:sz="6" w:space="2" w:color="auto"/>
+        </w:pBdr>
+        <w:spacing w:after="0" w:line="240" w:lineRule="auto"/>
+        <w:rPr>
+          <w:rFonts w:ascii="Arial" w:eastAsia="Times New Roman" w:hAnsi="Arial" w:cs="Arial"/>
+          <w:vanish/>
+          <w:kern w:val="0"/>
+          <w:sz w:val="28"/>
+          <w:szCs w:val="28"/>
+          <w:lang w:val="en-IL" w:eastAsia="en-IL"/>
+          <w14:ligatures w14:val="none"/>
+        </w:rPr>
+      </w:pPr>
+      <w:r>
+        <w:rPr>
+          <w:rFonts w:ascii="Arial" w:eastAsia="Times New Roman" w:hAnsi="Arial" w:cs="Arial"/>
+          <w:kern w:val="0"/>
+          <w:sz w:val="28"/>
+          <w:szCs w:val="28"/>
+          <w:lang w:val="en-IL" w:eastAsia="en-IL"/>
+          <w14:ligatures w14:val="none"/>
+        </w:rPr>
+        <w:t xml:space="preserve">In the first example of a non-uniform distribution, the likelihood of picking a point in the dataset is proportional to the size of the x-coordinate, but uniform to the size of the y-coordinate. This means that points with larger x-values are more likely to be chosen, resulting in a distribution that is denser towards higher x-values. By squaring the y-coordinate, we accentuate this non-uniformity. This distribution creates a diagonal elongation in the data, with more points concentrated towards the upper right and lower left regions of the square. In the second example, the likelihood of picking a point is proportional to the size of the y-coordinate, but uniform to the size of the x-coordinate. This leads to a distribution that is denser towards higher y-values, causing more points to cluster towards the top of the square. By squaring the x-coordinate, we emphasize this non-uniformity. The resulting distribution exhibits a horizontal elongation, with a higher density of points towards the right side of the square. These two non-uniform distributions highlight the impact of different probability distributions on the input data. By altering the likelihood of selecting points based on their coordinates, we can manipulate the clustering and density patterns in the data. This, in turn, affects the learning process and the resulting learned weights in the </w:t>
+      </w:r>
+      <w:proofErr w:type="spellStart"/>
+      <w:r>
+        <w:rPr>
+          <w:rFonts w:ascii="Arial" w:eastAsia="Times New Roman" w:hAnsi="Arial" w:cs="Arial"/>
+          <w:kern w:val="0"/>
+          <w:sz w:val="28"/>
+          <w:szCs w:val="28"/>
+          <w:lang w:val="en-IL" w:eastAsia="en-IL"/>
+          <w14:ligatures w14:val="none"/>
+        </w:rPr>
+        <w:t>Kohonen</w:t>
+      </w:r>
+      <w:proofErr w:type="spellEnd"/>
+      <w:r>
+        <w:rPr>
+          <w:rFonts w:ascii="Arial" w:eastAsia="Times New Roman" w:hAnsi="Arial" w:cs="Arial"/>
+          <w:kern w:val="0"/>
+          <w:sz w:val="28"/>
+          <w:szCs w:val="28"/>
+          <w:lang w:val="en-IL" w:eastAsia="en-IL"/>
+          <w14:ligatures w14:val="none"/>
+        </w:rPr>
+        <w:t xml:space="preserve"> self-organizing map, as the network tries to capture and represent the underlying structure of the data.</w:t>
+      </w:r>
+      <w:r>
+        <w:rPr>
+          <w:rFonts w:ascii="Arial" w:eastAsia="Times New Roman" w:hAnsi="Arial" w:cs="Arial"/>
+          <w:vanish/>
+          <w:kern w:val="0"/>
+          <w:sz w:val="28"/>
+          <w:szCs w:val="28"/>
+          <w:lang w:val="en-IL" w:eastAsia="en-IL"/>
+          <w14:ligatures w14:val="none"/>
+        </w:rPr>
+        <w:t>Top of Form</w:t>
+      </w:r>
+    </w:p>
+    <w:p>
+      <w:pPr>
+        <w:rPr>
+          <w:sz w:val="32"/>
+          <w:szCs w:val="32"/>
+          <w:lang w:val="en-IL"/>
+        </w:rPr>
+      </w:pPr>
+    </w:p>
+    <w:p>
+      <w:pPr>
+        <w:rPr>
+          <w:lang w:val="en-US"/>
+        </w:rPr>
+      </w:pPr>
+    </w:p>
+    <w:p>
+      <w:pPr>
+        <w:ind w:left="720"/>
+        <w:rPr>
+          <w:lang w:val="en-IL"/>
+        </w:rPr>
+      </w:pPr>
+    </w:p>
+    <w:p>
+      <w:pPr>
+        <w:rPr>
+          <w:lang w:val="en-US"/>
+        </w:rPr>
+      </w:pPr>
+    </w:p>
+    <w:p>
+      <w:pPr>
+        <w:rPr>
+          <w:lang w:val="en-US"/>
+        </w:rPr>
+      </w:pPr>
+    </w:p>
+    <w:p>
+      <w:pPr>
+        <w:rPr>
+          <w:lang w:val="en-US"/>
+        </w:rPr>
+      </w:pPr>
+    </w:p>
+    <w:p>
+      <w:pPr>
+        <w:rPr>
+          <w:lang w:val="en-US"/>
+        </w:rPr>
+      </w:pPr>
+    </w:p>
+    <w:p>
+      <w:pPr>
+        <w:rPr>
+          <w:lang w:val="en-US"/>
+        </w:rPr>
+      </w:pPr>
+    </w:p>
+    <w:p>
+      <w:pPr>
+        <w:rPr>
+          <w:lang w:val="en-US"/>
+        </w:rPr>
+      </w:pPr>
+    </w:p>
+    <w:p>
+      <w:pPr>
+        <w:rPr>
+          <w:lang w:val="en-US"/>
+        </w:rPr>
+      </w:pPr>
+    </w:p>
+    <w:p>
+      <w:pPr>
+        <w:rPr>
+          <w:lang w:val="en-US"/>
+        </w:rPr>
+      </w:pPr>
+    </w:p>
+    <w:p>
+      <w:pPr>
+        <w:rPr>
+          <w:lang w:val="en-US"/>
+        </w:rPr>
+      </w:pPr>
+    </w:p>
+    <w:p>
+      <w:pPr>
+        <w:rPr>
+          <w:lang w:val="en-US"/>
+        </w:rPr>
+      </w:pPr>
+    </w:p>
+    <w:p>
+      <w:pPr>
+        <w:rPr>
+          <w:lang w:val="en-US"/>
+        </w:rPr>
+      </w:pPr>
+    </w:p>
+    <w:p>
+      <w:pPr>
+        <w:pStyle w:val="ListParagraph"/>
+        <w:numPr>
+          <w:ilvl w:val="0"/>
+          <w:numId w:val="1"/>
+        </w:numPr>
+        <w:rPr>
+          <w:lang w:val="en-US"/>
+        </w:rPr>
+      </w:pPr>
+      <w:r>
+        <w:rPr>
+          <w:lang w:val="en-US"/>
+        </w:rPr>
+        <w:lastRenderedPageBreak/>
+        <w:t>{(x, y)</w:t>
+      </w:r>
+      <w:r>
+        <w:rPr>
+          <w:lang w:val="en-US"/>
+        </w:rPr>
+        <w:t xml:space="preserve"> </w:t>
+      </w:r>
+      <w:r>
+        <w:rPr>
+          <w:lang w:val="en-US"/>
+        </w:rPr>
+        <w:t>| 4&lt;= x^2 + y^2 &lt;=16}</w:t>
+      </w:r>
+    </w:p>
+    <w:p>
+      <w:pPr>
+        <w:pStyle w:val="ListParagraph"/>
+        <w:numPr>
+          <w:ilvl w:val="0"/>
+          <w:numId w:val="2"/>
+        </w:numPr>
+        <w:rPr>
+          <w:lang w:val="en-US"/>
+        </w:rPr>
+      </w:pPr>
+      <w:r>
+        <w:rPr>
+          <w:lang w:val="en-US"/>
+        </w:rPr>
+        <w:t xml:space="preserve">Uniform distribution </w:t>
+      </w:r>
+    </w:p>
+    <w:p>
+      <w:pPr>
+        <w:pStyle w:val="ListParagraph"/>
+        <w:ind w:left="1080"/>
+        <w:rPr>
+          <w:lang w:val="en-US"/>
+        </w:rPr>
+      </w:pPr>
+      <w:r>
+        <w:rPr>
           <w:noProof/>
           <w:lang w:val="en-US"/>
         </w:rPr>
         <w:drawing>
-          <wp:anchor distT="0" distB="0" distL="114300" distR="114300" simplePos="0" relativeHeight="251666432" behindDoc="0" locked="0" layoutInCell="1" allowOverlap="1" wp14:anchorId="777DE249" wp14:editId="45A07061">
+          <wp:anchor distT="0" distB="0" distL="114300" distR="114300" simplePos="0" relativeHeight="251665408" behindDoc="0" locked="0" layoutInCell="1" allowOverlap="1" wp14:anchorId="36166D1D" wp14:editId="06BE1D95">
             <wp:simplePos x="0" y="0"/>
-            <wp:positionH relativeFrom="column">
-              <wp:posOffset>-508212</wp:posOffset>
+            <wp:positionH relativeFrom="margin">
+              <wp:align>right</wp:align>
             </wp:positionH>
             <wp:positionV relativeFrom="paragraph">
-              <wp:posOffset>224155</wp:posOffset>
+              <wp:posOffset>222250</wp:posOffset>
             </wp:positionV>
-            <wp:extent cx="3025140" cy="2395855"/>
-            <wp:effectExtent l="19050" t="19050" r="22860" b="23495"/>
+            <wp:extent cx="2804160" cy="2247900"/>
+            <wp:effectExtent l="0" t="0" r="0" b="0"/>
             <wp:wrapSquare wrapText="bothSides"/>
-            <wp:docPr id="1636593446" name="Picture 9"/>
+            <wp:docPr id="2125440250" name="Picture 8"/>
             <wp:cNvGraphicFramePr>
               <a:graphicFrameLocks xmlns:a="http://schemas.openxmlformats.org/drawingml/2006/main" noChangeAspect="1"/>
             </wp:cNvGraphicFramePr>
@@ -1492,7 +1882,7 @@
               <a:graphicData uri="http://schemas.openxmlformats.org/drawingml/2006/picture">
                 <pic:pic xmlns:pic="http://schemas.openxmlformats.org/drawingml/2006/picture">
                   <pic:nvPicPr>
-                    <pic:cNvPr id="0" name="Picture 9"/>
+                    <pic:cNvPr id="0" name="Picture 8"/>
                     <pic:cNvPicPr>
                       <a:picLocks noChangeAspect="1" noChangeArrowheads="1"/>
                     </pic:cNvPicPr>
@@ -1513,7 +1903,75 @@
                   <pic:spPr bwMode="auto">
                     <a:xfrm>
                       <a:off x="0" y="0"/>
-                      <a:ext cx="3025140" cy="2395855"/>
+                      <a:ext cx="2804160" cy="2247900"/>
+                    </a:xfrm>
+                    <a:prstGeom prst="rect">
+                      <a:avLst/>
+                    </a:prstGeom>
+                    <a:noFill/>
+                    <a:ln>
+                      <a:noFill/>
+                    </a:ln>
+                  </pic:spPr>
+                </pic:pic>
+              </a:graphicData>
+            </a:graphic>
+            <wp14:sizeRelH relativeFrom="margin">
+              <wp14:pctWidth>0</wp14:pctWidth>
+            </wp14:sizeRelH>
+            <wp14:sizeRelV relativeFrom="margin">
+              <wp14:pctHeight>0</wp14:pctHeight>
+            </wp14:sizeRelV>
+          </wp:anchor>
+        </w:drawing>
+      </w:r>
+      <w:r>
+        <w:rPr>
+          <w:noProof/>
+          <w:lang w:val="en-US"/>
+        </w:rPr>
+        <w:drawing>
+          <wp:anchor distT="0" distB="0" distL="114300" distR="114300" simplePos="0" relativeHeight="251666432" behindDoc="0" locked="0" layoutInCell="1" allowOverlap="1" wp14:anchorId="777DE249" wp14:editId="06A27629">
+            <wp:simplePos x="0" y="0"/>
+            <wp:positionH relativeFrom="column">
+              <wp:posOffset>-234315</wp:posOffset>
+            </wp:positionH>
+            <wp:positionV relativeFrom="paragraph">
+              <wp:posOffset>222250</wp:posOffset>
+            </wp:positionV>
+            <wp:extent cx="2753995" cy="2181225"/>
+            <wp:effectExtent l="19050" t="19050" r="27305" b="28575"/>
+            <wp:wrapSquare wrapText="bothSides"/>
+            <wp:docPr id="1636593446" name="Picture 9"/>
+            <wp:cNvGraphicFramePr>
+              <a:graphicFrameLocks xmlns:a="http://schemas.openxmlformats.org/drawingml/2006/main" noChangeAspect="1"/>
+            </wp:cNvGraphicFramePr>
+            <a:graphic xmlns:a="http://schemas.openxmlformats.org/drawingml/2006/main">
+              <a:graphicData uri="http://schemas.openxmlformats.org/drawingml/2006/picture">
+                <pic:pic xmlns:pic="http://schemas.openxmlformats.org/drawingml/2006/picture">
+                  <pic:nvPicPr>
+                    <pic:cNvPr id="0" name="Picture 9"/>
+                    <pic:cNvPicPr>
+                      <a:picLocks noChangeAspect="1" noChangeArrowheads="1"/>
+                    </pic:cNvPicPr>
+                  </pic:nvPicPr>
+                  <pic:blipFill>
+                    <a:blip r:embed="rId14">
+                      <a:extLst>
+                        <a:ext uri="{28A0092B-C50C-407E-A947-70E740481C1C}">
+                          <a14:useLocalDpi xmlns:a14="http://schemas.microsoft.com/office/drawing/2010/main" val="0"/>
+                        </a:ext>
+                      </a:extLst>
+                    </a:blip>
+                    <a:srcRect/>
+                    <a:stretch>
+                      <a:fillRect/>
+                    </a:stretch>
+                  </pic:blipFill>
+                  <pic:spPr bwMode="auto">
+                    <a:xfrm>
+                      <a:off x="0" y="0"/>
+                      <a:ext cx="2753995" cy="2181225"/>
                     </a:xfrm>
                     <a:prstGeom prst="rect">
                       <a:avLst/>
@@ -1547,38 +2005,465 @@
     </w:p>
     <w:p>
       <w:pPr>
-        <w:rPr>
-          <w:lang w:val="en-US"/>
-        </w:rPr>
-      </w:pPr>
-    </w:p>
-    <w:p>
-      <w:pPr>
-        <w:rPr>
-          <w:lang w:val="en-US"/>
-        </w:rPr>
-      </w:pPr>
-    </w:p>
-    <w:p>
-      <w:pPr>
-        <w:rPr>
-          <w:lang w:val="en-US"/>
-        </w:rPr>
-      </w:pPr>
-    </w:p>
-    <w:p>
-      <w:pPr>
-        <w:rPr>
-          <w:lang w:val="en-US"/>
-        </w:rPr>
-      </w:pPr>
-    </w:p>
-    <w:p>
-      <w:pPr>
-        <w:rPr>
-          <w:lang w:val="en-US"/>
-        </w:rPr>
-      </w:pPr>
+        <w:pStyle w:val="ListParagraph"/>
+        <w:numPr>
+          <w:ilvl w:val="0"/>
+          <w:numId w:val="2"/>
+        </w:numPr>
+        <w:rPr>
+          <w:lang w:val="en-US"/>
+        </w:rPr>
+      </w:pPr>
+      <w:r>
+        <w:rPr>
+          <w:noProof/>
+          <w:lang w:val="en-US"/>
+        </w:rPr>
+        <w:drawing>
+          <wp:anchor distT="0" distB="0" distL="114300" distR="114300" simplePos="0" relativeHeight="251671552" behindDoc="0" locked="0" layoutInCell="1" allowOverlap="1" wp14:anchorId="7384C5A2" wp14:editId="046ED3F4">
+            <wp:simplePos x="0" y="0"/>
+            <wp:positionH relativeFrom="margin">
+              <wp:align>right</wp:align>
+            </wp:positionH>
+            <wp:positionV relativeFrom="paragraph">
+              <wp:posOffset>322580</wp:posOffset>
+            </wp:positionV>
+            <wp:extent cx="2802255" cy="2238375"/>
+            <wp:effectExtent l="0" t="0" r="0" b="9525"/>
+            <wp:wrapSquare wrapText="bothSides"/>
+            <wp:docPr id="217093596" name="Picture 5"/>
+            <wp:cNvGraphicFramePr>
+              <a:graphicFrameLocks xmlns:a="http://schemas.openxmlformats.org/drawingml/2006/main" noChangeAspect="1"/>
+            </wp:cNvGraphicFramePr>
+            <a:graphic xmlns:a="http://schemas.openxmlformats.org/drawingml/2006/main">
+              <a:graphicData uri="http://schemas.openxmlformats.org/drawingml/2006/picture">
+                <pic:pic xmlns:pic="http://schemas.openxmlformats.org/drawingml/2006/picture">
+                  <pic:nvPicPr>
+                    <pic:cNvPr id="0" name="Picture 5"/>
+                    <pic:cNvPicPr>
+                      <a:picLocks noChangeAspect="1" noChangeArrowheads="1"/>
+                    </pic:cNvPicPr>
+                  </pic:nvPicPr>
+                  <pic:blipFill>
+                    <a:blip r:embed="rId15">
+                      <a:extLst>
+                        <a:ext uri="{28A0092B-C50C-407E-A947-70E740481C1C}">
+                          <a14:useLocalDpi xmlns:a14="http://schemas.microsoft.com/office/drawing/2010/main" val="0"/>
+                        </a:ext>
+                      </a:extLst>
+                    </a:blip>
+                    <a:srcRect/>
+                    <a:stretch>
+                      <a:fillRect/>
+                    </a:stretch>
+                  </pic:blipFill>
+                  <pic:spPr bwMode="auto">
+                    <a:xfrm>
+                      <a:off x="0" y="0"/>
+                      <a:ext cx="2802255" cy="2238375"/>
+                    </a:xfrm>
+                    <a:prstGeom prst="rect">
+                      <a:avLst/>
+                    </a:prstGeom>
+                    <a:noFill/>
+                    <a:ln>
+                      <a:noFill/>
+                    </a:ln>
+                  </pic:spPr>
+                </pic:pic>
+              </a:graphicData>
+            </a:graphic>
+            <wp14:sizeRelH relativeFrom="margin">
+              <wp14:pctWidth>0</wp14:pctWidth>
+            </wp14:sizeRelH>
+            <wp14:sizeRelV relativeFrom="margin">
+              <wp14:pctHeight>0</wp14:pctHeight>
+            </wp14:sizeRelV>
+          </wp:anchor>
+        </w:drawing>
+      </w:r>
+      <w:r>
+        <w:rPr>
+          <w:noProof/>
+          <w:lang w:val="en-US"/>
+        </w:rPr>
+        <w:drawing>
+          <wp:anchor distT="0" distB="0" distL="114300" distR="114300" simplePos="0" relativeHeight="251672576" behindDoc="0" locked="0" layoutInCell="1" allowOverlap="1" wp14:anchorId="7CB12FD2" wp14:editId="1D41EEE4">
+            <wp:simplePos x="0" y="0"/>
+            <wp:positionH relativeFrom="column">
+              <wp:posOffset>-257175</wp:posOffset>
+            </wp:positionH>
+            <wp:positionV relativeFrom="paragraph">
+              <wp:posOffset>313055</wp:posOffset>
+            </wp:positionV>
+            <wp:extent cx="2826385" cy="2286000"/>
+            <wp:effectExtent l="0" t="0" r="0" b="0"/>
+            <wp:wrapSquare wrapText="bothSides"/>
+            <wp:docPr id="1813420796" name="Picture 6"/>
+            <wp:cNvGraphicFramePr>
+              <a:graphicFrameLocks xmlns:a="http://schemas.openxmlformats.org/drawingml/2006/main" noChangeAspect="1"/>
+            </wp:cNvGraphicFramePr>
+            <a:graphic xmlns:a="http://schemas.openxmlformats.org/drawingml/2006/main">
+              <a:graphicData uri="http://schemas.openxmlformats.org/drawingml/2006/picture">
+                <pic:pic xmlns:pic="http://schemas.openxmlformats.org/drawingml/2006/picture">
+                  <pic:nvPicPr>
+                    <pic:cNvPr id="0" name="Picture 6"/>
+                    <pic:cNvPicPr>
+                      <a:picLocks noChangeAspect="1" noChangeArrowheads="1"/>
+                    </pic:cNvPicPr>
+                  </pic:nvPicPr>
+                  <pic:blipFill>
+                    <a:blip r:embed="rId16">
+                      <a:extLst>
+                        <a:ext uri="{28A0092B-C50C-407E-A947-70E740481C1C}">
+                          <a14:useLocalDpi xmlns:a14="http://schemas.microsoft.com/office/drawing/2010/main" val="0"/>
+                        </a:ext>
+                      </a:extLst>
+                    </a:blip>
+                    <a:srcRect/>
+                    <a:stretch>
+                      <a:fillRect/>
+                    </a:stretch>
+                  </pic:blipFill>
+                  <pic:spPr bwMode="auto">
+                    <a:xfrm>
+                      <a:off x="0" y="0"/>
+                      <a:ext cx="2826385" cy="2286000"/>
+                    </a:xfrm>
+                    <a:prstGeom prst="rect">
+                      <a:avLst/>
+                    </a:prstGeom>
+                    <a:noFill/>
+                    <a:ln>
+                      <a:noFill/>
+                    </a:ln>
+                  </pic:spPr>
+                </pic:pic>
+              </a:graphicData>
+            </a:graphic>
+            <wp14:sizeRelH relativeFrom="margin">
+              <wp14:pctWidth>0</wp14:pctWidth>
+            </wp14:sizeRelH>
+            <wp14:sizeRelV relativeFrom="margin">
+              <wp14:pctHeight>0</wp14:pctHeight>
+            </wp14:sizeRelV>
+          </wp:anchor>
+        </w:drawing>
+      </w:r>
+      <w:r>
+        <w:rPr>
+          <w:rFonts w:ascii="Segoe UI" w:hAnsi="Segoe UI" w:cs="Segoe UI"/>
+          <w:color w:val="374151"/>
+          <w:shd w:val="clear" w:color="auto" w:fill="F7F7F8"/>
+        </w:rPr>
+        <w:t>Non-uniform distribution based on x-coordinate:</w:t>
+      </w:r>
+    </w:p>
+    <w:p>
+      <w:pPr>
+        <w:tabs>
+          <w:tab w:val="left" w:pos="1470"/>
+        </w:tabs>
+        <w:rPr>
+          <w:lang w:val="en-US"/>
+        </w:rPr>
+      </w:pPr>
+    </w:p>
+    <w:p>
+      <w:pPr>
+        <w:pStyle w:val="ListParagraph"/>
+        <w:numPr>
+          <w:ilvl w:val="0"/>
+          <w:numId w:val="2"/>
+        </w:numPr>
+        <w:tabs>
+          <w:tab w:val="left" w:pos="1470"/>
+        </w:tabs>
+        <w:rPr>
+          <w:lang w:val="en-US"/>
+        </w:rPr>
+      </w:pPr>
+      <w:r>
+        <w:rPr>
+          <w:rFonts w:ascii="Segoe UI" w:hAnsi="Segoe UI" w:cs="Segoe UI"/>
+          <w:color w:val="374151"/>
+          <w:shd w:val="clear" w:color="auto" w:fill="F7F7F8"/>
+        </w:rPr>
+        <w:t>Non-uniform distribution based on y-coordinate:</w:t>
+      </w:r>
+    </w:p>
+    <w:p>
+      <w:pPr>
+        <w:pStyle w:val="ListParagraph"/>
+        <w:rPr>
+          <w:lang w:val="en-US"/>
+        </w:rPr>
+      </w:pPr>
+      <w:r>
+        <w:rPr>
+          <w:noProof/>
+          <w:lang w:val="en-US"/>
+        </w:rPr>
+        <w:drawing>
+          <wp:anchor distT="0" distB="0" distL="114300" distR="114300" simplePos="0" relativeHeight="251674624" behindDoc="0" locked="0" layoutInCell="1" allowOverlap="1" wp14:anchorId="1D40E30B" wp14:editId="49E0E8C5">
+            <wp:simplePos x="0" y="0"/>
+            <wp:positionH relativeFrom="margin">
+              <wp:align>right</wp:align>
+            </wp:positionH>
+            <wp:positionV relativeFrom="paragraph">
+              <wp:posOffset>191770</wp:posOffset>
+            </wp:positionV>
+            <wp:extent cx="2743200" cy="2209165"/>
+            <wp:effectExtent l="0" t="0" r="0" b="635"/>
+            <wp:wrapSquare wrapText="bothSides"/>
+            <wp:docPr id="678921783" name="Picture 8"/>
+            <wp:cNvGraphicFramePr>
+              <a:graphicFrameLocks xmlns:a="http://schemas.openxmlformats.org/drawingml/2006/main" noChangeAspect="1"/>
+            </wp:cNvGraphicFramePr>
+            <a:graphic xmlns:a="http://schemas.openxmlformats.org/drawingml/2006/main">
+              <a:graphicData uri="http://schemas.openxmlformats.org/drawingml/2006/picture">
+                <pic:pic xmlns:pic="http://schemas.openxmlformats.org/drawingml/2006/picture">
+                  <pic:nvPicPr>
+                    <pic:cNvPr id="0" name="Picture 8"/>
+                    <pic:cNvPicPr>
+                      <a:picLocks noChangeAspect="1" noChangeArrowheads="1"/>
+                    </pic:cNvPicPr>
+                  </pic:nvPicPr>
+                  <pic:blipFill>
+                    <a:blip r:embed="rId17">
+                      <a:extLst>
+                        <a:ext uri="{28A0092B-C50C-407E-A947-70E740481C1C}">
+                          <a14:useLocalDpi xmlns:a14="http://schemas.microsoft.com/office/drawing/2010/main" val="0"/>
+                        </a:ext>
+                      </a:extLst>
+                    </a:blip>
+                    <a:srcRect/>
+                    <a:stretch>
+                      <a:fillRect/>
+                    </a:stretch>
+                  </pic:blipFill>
+                  <pic:spPr bwMode="auto">
+                    <a:xfrm>
+                      <a:off x="0" y="0"/>
+                      <a:ext cx="2743200" cy="2209165"/>
+                    </a:xfrm>
+                    <a:prstGeom prst="rect">
+                      <a:avLst/>
+                    </a:prstGeom>
+                    <a:noFill/>
+                    <a:ln>
+                      <a:noFill/>
+                    </a:ln>
+                  </pic:spPr>
+                </pic:pic>
+              </a:graphicData>
+            </a:graphic>
+            <wp14:sizeRelH relativeFrom="margin">
+              <wp14:pctWidth>0</wp14:pctWidth>
+            </wp14:sizeRelH>
+            <wp14:sizeRelV relativeFrom="margin">
+              <wp14:pctHeight>0</wp14:pctHeight>
+            </wp14:sizeRelV>
+          </wp:anchor>
+        </w:drawing>
+      </w:r>
+      <w:r>
+        <w:rPr>
+          <w:noProof/>
+          <w:lang w:val="en-US"/>
+        </w:rPr>
+        <w:drawing>
+          <wp:anchor distT="0" distB="0" distL="114300" distR="114300" simplePos="0" relativeHeight="251673600" behindDoc="0" locked="0" layoutInCell="1" allowOverlap="1" wp14:anchorId="031561C6" wp14:editId="5E6F0AA6">
+            <wp:simplePos x="0" y="0"/>
+            <wp:positionH relativeFrom="margin">
+              <wp:posOffset>-200025</wp:posOffset>
+            </wp:positionH>
+            <wp:positionV relativeFrom="paragraph">
+              <wp:posOffset>195580</wp:posOffset>
+            </wp:positionV>
+            <wp:extent cx="2781300" cy="2236664"/>
+            <wp:effectExtent l="0" t="0" r="0" b="0"/>
+            <wp:wrapSquare wrapText="bothSides"/>
+            <wp:docPr id="1898321837" name="Picture 7"/>
+            <wp:cNvGraphicFramePr>
+              <a:graphicFrameLocks xmlns:a="http://schemas.openxmlformats.org/drawingml/2006/main" noChangeAspect="1"/>
+            </wp:cNvGraphicFramePr>
+            <a:graphic xmlns:a="http://schemas.openxmlformats.org/drawingml/2006/main">
+              <a:graphicData uri="http://schemas.openxmlformats.org/drawingml/2006/picture">
+                <pic:pic xmlns:pic="http://schemas.openxmlformats.org/drawingml/2006/picture">
+                  <pic:nvPicPr>
+                    <pic:cNvPr id="0" name="Picture 7"/>
+                    <pic:cNvPicPr>
+                      <a:picLocks noChangeAspect="1" noChangeArrowheads="1"/>
+                    </pic:cNvPicPr>
+                  </pic:nvPicPr>
+                  <pic:blipFill>
+                    <a:blip r:embed="rId18">
+                      <a:extLst>
+                        <a:ext uri="{28A0092B-C50C-407E-A947-70E740481C1C}">
+                          <a14:useLocalDpi xmlns:a14="http://schemas.microsoft.com/office/drawing/2010/main" val="0"/>
+                        </a:ext>
+                      </a:extLst>
+                    </a:blip>
+                    <a:srcRect/>
+                    <a:stretch>
+                      <a:fillRect/>
+                    </a:stretch>
+                  </pic:blipFill>
+                  <pic:spPr bwMode="auto">
+                    <a:xfrm>
+                      <a:off x="0" y="0"/>
+                      <a:ext cx="2783858" cy="2238721"/>
+                    </a:xfrm>
+                    <a:prstGeom prst="rect">
+                      <a:avLst/>
+                    </a:prstGeom>
+                    <a:noFill/>
+                    <a:ln>
+                      <a:noFill/>
+                    </a:ln>
+                  </pic:spPr>
+                </pic:pic>
+              </a:graphicData>
+            </a:graphic>
+            <wp14:sizeRelH relativeFrom="margin">
+              <wp14:pctWidth>0</wp14:pctWidth>
+            </wp14:sizeRelH>
+            <wp14:sizeRelV relativeFrom="margin">
+              <wp14:pctHeight>0</wp14:pctHeight>
+            </wp14:sizeRelV>
+          </wp:anchor>
+        </w:drawing>
+      </w:r>
+    </w:p>
+    <w:p>
+      <w:pPr>
+        <w:tabs>
+          <w:tab w:val="left" w:pos="1470"/>
+        </w:tabs>
+        <w:rPr>
+          <w:lang w:val="en-US"/>
+        </w:rPr>
+      </w:pPr>
+    </w:p>
+    <w:p>
+      <w:pPr>
+        <w:tabs>
+          <w:tab w:val="left" w:pos="1470"/>
+        </w:tabs>
+        <w:rPr>
+          <w:sz w:val="28"/>
+          <w:szCs w:val="28"/>
+          <w:lang w:val="en-US"/>
+        </w:rPr>
+      </w:pPr>
+      <w:r>
+        <w:rPr>
+          <w:sz w:val="28"/>
+          <w:szCs w:val="28"/>
+          <w:lang w:val="en-US"/>
+        </w:rPr>
+        <w:lastRenderedPageBreak/>
+        <w:t xml:space="preserve">Explanation about the </w:t>
+      </w:r>
+      <w:r>
+        <w:rPr>
+          <w:sz w:val="28"/>
+          <w:szCs w:val="28"/>
+          <w:lang w:val="en-US"/>
+        </w:rPr>
+        <w:t>donut</w:t>
+      </w:r>
+      <w:r>
+        <w:rPr>
+          <w:sz w:val="28"/>
+          <w:szCs w:val="28"/>
+          <w:lang w:val="en-US"/>
+        </w:rPr>
+        <w:t xml:space="preserve">: </w:t>
+      </w:r>
+    </w:p>
+    <w:p>
+      <w:pPr>
+        <w:tabs>
+          <w:tab w:val="left" w:pos="1470"/>
+        </w:tabs>
+        <w:rPr>
+          <w:sz w:val="28"/>
+          <w:szCs w:val="28"/>
+          <w:lang w:val="en-IL"/>
+        </w:rPr>
+      </w:pPr>
+      <w:r>
+        <w:rPr>
+          <w:sz w:val="28"/>
+          <w:szCs w:val="28"/>
+          <w:lang w:val="en-IL"/>
+        </w:rPr>
+        <w:t xml:space="preserve">The difference in distribution between the two examples lies in how the likelihood of picking points within the annular region is assigned based on their coordinates. In the first example, a non-uniform distribution is created by biasing the selection probability towards points with larger x-coordinates, while keeping the y-coordinates uniformly distributed. This results in a higher density of points in regions with larger x-values within the annular region. On the other hand, in the second example, a different non-uniform distribution is achieved by biasing the selection probability towards points with larger y-coordinates, while keeping the x-coordinates uniformly distributed. This leads to a higher concentration of points in regions with larger y-values within the annular region. By manipulating the probabilities associated with the coordinates, we can create variations in the density and distribution patterns within the annular region. These examples demonstrate how adjusting the selection probabilities based on different coordinate values can influence the clustering </w:t>
+      </w:r>
+      <w:r>
+        <w:rPr>
+          <w:sz w:val="28"/>
+          <w:szCs w:val="28"/>
+          <w:lang w:val="en-IL"/>
+        </w:rPr>
+        <w:t>behaviour</w:t>
+      </w:r>
+      <w:r>
+        <w:rPr>
+          <w:sz w:val="28"/>
+          <w:szCs w:val="28"/>
+          <w:lang w:val="en-IL"/>
+        </w:rPr>
+        <w:t xml:space="preserve"> and learning process of the </w:t>
+      </w:r>
+      <w:proofErr w:type="spellStart"/>
+      <w:r>
+        <w:rPr>
+          <w:sz w:val="28"/>
+          <w:szCs w:val="28"/>
+          <w:lang w:val="en-IL"/>
+        </w:rPr>
+        <w:t>Kohonen</w:t>
+      </w:r>
+      <w:proofErr w:type="spellEnd"/>
+      <w:r>
+        <w:rPr>
+          <w:sz w:val="28"/>
+          <w:szCs w:val="28"/>
+          <w:lang w:val="en-IL"/>
+        </w:rPr>
+        <w:t xml:space="preserve"> network.</w:t>
+      </w:r>
+    </w:p>
+    <w:p>
+      <w:pPr>
+        <w:tabs>
+          <w:tab w:val="left" w:pos="1470"/>
+        </w:tabs>
+        <w:rPr>
+          <w:sz w:val="28"/>
+          <w:szCs w:val="28"/>
+          <w:lang w:val="en-US"/>
+        </w:rPr>
+      </w:pPr>
+      <w:r>
+        <w:rPr>
+          <w:sz w:val="28"/>
+          <w:szCs w:val="28"/>
+          <w:lang w:val="en-US"/>
+        </w:rPr>
+        <w:t xml:space="preserve">Before converging, the clusters are in the middle and not adapted to the input data but after </w:t>
+      </w:r>
+      <w:r>
+        <w:rPr>
+          <w:sz w:val="28"/>
+          <w:szCs w:val="28"/>
+          <w:lang w:val="en-US"/>
+        </w:rPr>
+        <w:t>enough iterations, they adapt to the donut and give a better form.</w:t>
+      </w:r>
     </w:p>
     <w:sectPr>
       <w:pgSz w:w="11906" w:h="16838"/>
@@ -2242,6 +3127,69 @@
       <w:contextualSpacing/>
     </w:pPr>
   </w:style>
+  <w:style w:type="paragraph" w:styleId="NormalWeb">
+    <w:name w:val="Normal (Web)"/>
+    <w:basedOn w:val="Normal"/>
+    <w:uiPriority w:val="99"/>
+    <w:semiHidden/>
+    <w:unhideWhenUsed/>
+    <w:rsid w:val="00F9037F"/>
+    <w:pPr>
+      <w:spacing w:before="100" w:beforeAutospacing="1" w:after="100" w:afterAutospacing="1" w:line="240" w:lineRule="auto"/>
+    </w:pPr>
+    <w:rPr>
+      <w:rFonts w:ascii="Times New Roman" w:eastAsia="Times New Roman" w:hAnsi="Times New Roman" w:cs="Times New Roman"/>
+      <w:kern w:val="0"/>
+      <w:sz w:val="24"/>
+      <w:szCs w:val="24"/>
+      <w:lang w:val="en-IL" w:eastAsia="en-IL"/>
+      <w14:ligatures w14:val="none"/>
+    </w:rPr>
+  </w:style>
+  <w:style w:type="paragraph" w:styleId="z-TopofForm">
+    <w:name w:val="HTML Top of Form"/>
+    <w:basedOn w:val="Normal"/>
+    <w:next w:val="Normal"/>
+    <w:link w:val="z-TopofFormChar"/>
+    <w:hidden/>
+    <w:uiPriority w:val="99"/>
+    <w:semiHidden/>
+    <w:unhideWhenUsed/>
+    <w:rsid w:val="00F9037F"/>
+    <w:pPr>
+      <w:pBdr>
+        <w:bottom w:val="single" w:sz="6" w:space="1" w:color="auto"/>
+      </w:pBdr>
+      <w:spacing w:after="0" w:line="240" w:lineRule="auto"/>
+      <w:jc w:val="center"/>
+    </w:pPr>
+    <w:rPr>
+      <w:rFonts w:ascii="Arial" w:eastAsia="Times New Roman" w:hAnsi="Arial" w:cs="Arial"/>
+      <w:vanish/>
+      <w:kern w:val="0"/>
+      <w:sz w:val="16"/>
+      <w:szCs w:val="16"/>
+      <w:lang w:val="en-IL" w:eastAsia="en-IL"/>
+      <w14:ligatures w14:val="none"/>
+    </w:rPr>
+  </w:style>
+  <w:style w:type="character" w:customStyle="1" w:styleId="z-TopofFormChar">
+    <w:name w:val="z-Top of Form Char"/>
+    <w:basedOn w:val="DefaultParagraphFont"/>
+    <w:link w:val="z-TopofForm"/>
+    <w:uiPriority w:val="99"/>
+    <w:semiHidden/>
+    <w:rsid w:val="00F9037F"/>
+    <w:rPr>
+      <w:rFonts w:ascii="Arial" w:eastAsia="Times New Roman" w:hAnsi="Arial" w:cs="Arial"/>
+      <w:vanish/>
+      <w:kern w:val="0"/>
+      <w:sz w:val="16"/>
+      <w:szCs w:val="16"/>
+      <w:lang w:val="en-IL" w:eastAsia="en-IL"/>
+      <w14:ligatures w14:val="none"/>
+    </w:rPr>
+  </w:style>
 </w:styles>
 </file>
 
@@ -2538,4 +3486,16 @@
     </a:ext>
   </a:extLst>
 </a:theme>
+</file>
+
+<file path=customXml/item1.xml><?xml version="1.0" encoding="utf-8"?>
+<b:Sources xmlns:b="http://schemas.openxmlformats.org/officeDocument/2006/bibliography" xmlns="http://schemas.openxmlformats.org/officeDocument/2006/bibliography" SelectedStyle="\APASixthEditionOfficeOnline.xsl" StyleName="APA" Version="6"/>
+</file>
+
+<file path=customXml/itemProps1.xml><?xml version="1.0" encoding="utf-8"?>
+<ds:datastoreItem xmlns:ds="http://schemas.openxmlformats.org/officeDocument/2006/customXml" ds:itemID="{92FFFA2D-EFA7-493F-8D78-BA20B2B6C9D4}">
+  <ds:schemaRefs>
+    <ds:schemaRef ds:uri="http://schemas.openxmlformats.org/officeDocument/2006/bibliography"/>
+  </ds:schemaRefs>
+</ds:datastoreItem>
 </file>
</xml_diff>